<commit_message>
a&d document - ready for review
</commit_message>
<xml_diff>
--- a/Architecture_and_Design.docx
+++ b/Architecture_and_Design.docx
@@ -139,23 +139,7 @@
           <w:sz w:val="28"/>
           <w:szCs w:val="28"/>
         </w:rPr>
-        <w:t xml:space="preserve"> </w:t>
-      </w:r>
-      <w:r>
-        <w:rPr>
-          <w:rFonts w:ascii="Times New Roman" w:hAnsi="Times New Roman" w:cs="Times New Roman"/>
-          <w:sz w:val="28"/>
-          <w:szCs w:val="28"/>
-        </w:rPr>
-        <w:t xml:space="preserve">Santhosh Srinivasan, </w:t>
-      </w:r>
-      <w:r>
-        <w:rPr>
-          <w:rFonts w:ascii="Times New Roman" w:hAnsi="Times New Roman" w:cs="Times New Roman"/>
-          <w:sz w:val="28"/>
-          <w:szCs w:val="28"/>
-        </w:rPr>
-        <w:t>Jiawen Zhen, Alifa Stith</w:t>
+        <w:t xml:space="preserve"> Santhosh Srinivasan, Jiawen Zhen, Alifa Stith</w:t>
       </w:r>
     </w:p>
     <w:p>
@@ -255,15 +239,7 @@
           <w:sz w:val="24"/>
           <w:szCs w:val="24"/>
         </w:rPr>
-        <w:t xml:space="preserve">The high-level architecture for Test Harness </w:t>
-      </w:r>
-      <w:r>
-        <w:rPr>
-          <w:rFonts w:ascii="Times New Roman" w:hAnsi="Times New Roman" w:cs="Times New Roman"/>
-          <w:sz w:val="24"/>
-          <w:szCs w:val="24"/>
-        </w:rPr>
-        <w:t xml:space="preserve">can be reasonably divided into three distinct components: </w:t>
+        <w:t xml:space="preserve">The high-level architecture for Test Harness can be reasonably divided into three distinct components: </w:t>
       </w:r>
       <w:r>
         <w:rPr>
@@ -335,79 +311,7 @@
           <w:sz w:val="24"/>
           <w:szCs w:val="24"/>
         </w:rPr>
-        <w:t xml:space="preserve"> component </w:t>
-      </w:r>
-      <w:r>
-        <w:rPr>
-          <w:rFonts w:ascii="Times New Roman" w:hAnsi="Times New Roman" w:cs="Times New Roman"/>
-          <w:sz w:val="24"/>
-          <w:szCs w:val="24"/>
-        </w:rPr>
-        <w:t xml:space="preserve">is included to represent </w:t>
-      </w:r>
-      <w:r>
-        <w:rPr>
-          <w:rFonts w:ascii="Times New Roman" w:hAnsi="Times New Roman" w:cs="Times New Roman"/>
-          <w:sz w:val="24"/>
-          <w:szCs w:val="24"/>
-        </w:rPr>
-        <w:t>a</w:t>
-      </w:r>
-      <w:r>
-        <w:rPr>
-          <w:rFonts w:ascii="Times New Roman" w:hAnsi="Times New Roman" w:cs="Times New Roman"/>
-          <w:sz w:val="24"/>
-          <w:szCs w:val="24"/>
-        </w:rPr>
-        <w:t>n</w:t>
-      </w:r>
-      <w:r>
-        <w:rPr>
-          <w:rFonts w:ascii="Times New Roman" w:hAnsi="Times New Roman" w:cs="Times New Roman"/>
-          <w:sz w:val="24"/>
-          <w:szCs w:val="24"/>
-        </w:rPr>
-        <w:t xml:space="preserve"> </w:t>
-      </w:r>
-      <w:r>
-        <w:rPr>
-          <w:rFonts w:ascii="Times New Roman" w:hAnsi="Times New Roman" w:cs="Times New Roman"/>
-          <w:sz w:val="24"/>
-          <w:szCs w:val="24"/>
-        </w:rPr>
-        <w:t>easily extensible</w:t>
-      </w:r>
-      <w:r>
-        <w:rPr>
-          <w:rFonts w:ascii="Times New Roman" w:hAnsi="Times New Roman" w:cs="Times New Roman"/>
-          <w:sz w:val="24"/>
-          <w:szCs w:val="24"/>
-        </w:rPr>
-        <w:t xml:space="preserve"> input source (console, </w:t>
-      </w:r>
-      <w:r>
-        <w:rPr>
-          <w:rFonts w:ascii="Times New Roman" w:hAnsi="Times New Roman" w:cs="Times New Roman"/>
-          <w:sz w:val="24"/>
-          <w:szCs w:val="24"/>
-        </w:rPr>
-        <w:t>G</w:t>
-      </w:r>
-      <w:r>
-        <w:rPr>
-          <w:rFonts w:ascii="Times New Roman" w:hAnsi="Times New Roman" w:cs="Times New Roman"/>
-          <w:sz w:val="24"/>
-          <w:szCs w:val="24"/>
-        </w:rPr>
-        <w:t>UI, etc.)</w:t>
-      </w:r>
-      <w:r>
-        <w:rPr>
-          <w:rFonts w:ascii="Times New Roman" w:hAnsi="Times New Roman" w:cs="Times New Roman"/>
-          <w:sz w:val="24"/>
-          <w:szCs w:val="24"/>
-        </w:rPr>
-        <w:t>.</w:t>
+        <w:t xml:space="preserve"> component is included to represent an easily extensible input source (console, GUI, etc.).</w:t>
       </w:r>
     </w:p>
     <w:p>
@@ -437,7 +341,7 @@
           <w:szCs w:val="24"/>
         </w:rPr>
         <w:drawing>
-          <wp:anchor distT="0" distB="0" distL="114300" distR="114300" simplePos="0" relativeHeight="251658240" behindDoc="0" locked="0" layoutInCell="1" allowOverlap="1" wp14:anchorId="272F376A" wp14:editId="68C0389B">
+          <wp:anchor distT="0" distB="0" distL="114300" distR="114300" simplePos="0" relativeHeight="251659264" behindDoc="0" locked="0" layoutInCell="1" allowOverlap="1" wp14:anchorId="3D29AEB6" wp14:editId="03205164">
             <wp:simplePos x="0" y="0"/>
             <wp:positionH relativeFrom="margin">
               <wp:align>right</wp:align>
@@ -448,7 +352,7 @@
             <wp:extent cx="2162175" cy="4324350"/>
             <wp:effectExtent l="19050" t="19050" r="28575" b="19050"/>
             <wp:wrapSquare wrapText="bothSides"/>
-            <wp:docPr id="1" name="Picture 1"/>
+            <wp:docPr id="1" name="Picture 1" descr="Diagram&#10;&#10;Description automatically generated"/>
             <wp:cNvGraphicFramePr>
               <a:graphicFrameLocks xmlns:a="http://schemas.openxmlformats.org/drawingml/2006/main" noChangeAspect="1"/>
             </wp:cNvGraphicFramePr>
@@ -456,7 +360,7 @@
               <a:graphicData uri="http://schemas.openxmlformats.org/drawingml/2006/picture">
                 <pic:pic xmlns:pic="http://schemas.openxmlformats.org/drawingml/2006/picture">
                   <pic:nvPicPr>
-                    <pic:cNvPr id="1" name="Picture 1"/>
+                    <pic:cNvPr id="1" name="Picture 1" descr="Diagram&#10;&#10;Description automatically generated"/>
                     <pic:cNvPicPr/>
                   </pic:nvPicPr>
                   <pic:blipFill>
@@ -502,17 +406,7 @@
           <w:sz w:val="28"/>
           <w:szCs w:val="28"/>
         </w:rPr>
-        <w:t>1.1.</w:t>
-      </w:r>
-      <w:r>
-        <w:rPr>
-          <w:rFonts w:ascii="Times New Roman" w:hAnsi="Times New Roman" w:cs="Times New Roman"/>
-          <w:b/>
-          <w:bCs/>
-          <w:sz w:val="28"/>
-          <w:szCs w:val="28"/>
-        </w:rPr>
-        <w:t xml:space="preserve"> TestController Package</w:t>
+        <w:t>1.1. TestController Package</w:t>
       </w:r>
     </w:p>
     <w:p>
@@ -558,23 +452,7 @@
           <w:sz w:val="24"/>
           <w:szCs w:val="24"/>
         </w:rPr>
-        <w:t xml:space="preserve"> package</w:t>
-      </w:r>
-      <w:r>
-        <w:rPr>
-          <w:rFonts w:ascii="Times New Roman" w:hAnsi="Times New Roman" w:cs="Times New Roman"/>
-          <w:sz w:val="24"/>
-          <w:szCs w:val="24"/>
-        </w:rPr>
-        <w:t xml:space="preserve"> is the main entry point to the Test Harness application and will be responsible for the following </w:t>
-      </w:r>
-      <w:r>
-        <w:rPr>
-          <w:rFonts w:ascii="Times New Roman" w:hAnsi="Times New Roman" w:cs="Times New Roman"/>
-          <w:sz w:val="24"/>
-          <w:szCs w:val="24"/>
-        </w:rPr>
-        <w:t>functionality:</w:t>
+        <w:t xml:space="preserve"> package is the main entry point to the Test Harness application and will be responsible for the following functionality:</w:t>
       </w:r>
     </w:p>
     <w:p>
@@ -597,15 +475,7 @@
           <w:sz w:val="24"/>
           <w:szCs w:val="24"/>
         </w:rPr>
-        <w:t>Launching the Test Harness application</w:t>
-      </w:r>
-      <w:r>
-        <w:rPr>
-          <w:rFonts w:ascii="Times New Roman" w:hAnsi="Times New Roman" w:cs="Times New Roman"/>
-          <w:sz w:val="24"/>
-          <w:szCs w:val="24"/>
-        </w:rPr>
-        <w:t xml:space="preserve"> and receiving any input provided by the </w:t>
+        <w:t xml:space="preserve">Launching the Test Harness application and receiving any input provided by the </w:t>
       </w:r>
       <w:proofErr w:type="gramStart"/>
       <w:r>
@@ -638,15 +508,7 @@
           <w:sz w:val="24"/>
           <w:szCs w:val="24"/>
         </w:rPr>
-        <w:t xml:space="preserve">Identifying </w:t>
-      </w:r>
-      <w:r>
-        <w:rPr>
-          <w:rFonts w:ascii="Times New Roman" w:hAnsi="Times New Roman" w:cs="Times New Roman"/>
-          <w:sz w:val="24"/>
-          <w:szCs w:val="24"/>
-        </w:rPr>
-        <w:t xml:space="preserve">and collecting all </w:t>
+        <w:t xml:space="preserve">Identifying and collecting all </w:t>
       </w:r>
       <w:r>
         <w:rPr>
@@ -673,15 +535,7 @@
           <w:sz w:val="24"/>
           <w:szCs w:val="24"/>
         </w:rPr>
-        <w:t>code</w:t>
-      </w:r>
-      <w:r>
-        <w:rPr>
-          <w:rFonts w:ascii="Times New Roman" w:hAnsi="Times New Roman" w:cs="Times New Roman"/>
-          <w:sz w:val="24"/>
-          <w:szCs w:val="24"/>
-        </w:rPr>
-        <w:t>;</w:t>
+        <w:t>code;</w:t>
       </w:r>
       <w:proofErr w:type="gramEnd"/>
     </w:p>
@@ -705,15 +559,7 @@
           <w:sz w:val="24"/>
           <w:szCs w:val="24"/>
         </w:rPr>
-        <w:t>Initializing and maintaining queues</w:t>
-      </w:r>
-      <w:r>
-        <w:rPr>
-          <w:rFonts w:ascii="Times New Roman" w:hAnsi="Times New Roman" w:cs="Times New Roman"/>
-          <w:sz w:val="24"/>
-          <w:szCs w:val="24"/>
-        </w:rPr>
-        <w:t>; and</w:t>
+        <w:t>Initializing and maintaining queues; and</w:t>
       </w:r>
     </w:p>
     <w:p>
@@ -736,39 +582,7 @@
           <w:sz w:val="24"/>
           <w:szCs w:val="24"/>
         </w:rPr>
-        <w:t>Storing</w:t>
-      </w:r>
-      <w:r>
-        <w:rPr>
-          <w:rFonts w:ascii="Times New Roman" w:hAnsi="Times New Roman" w:cs="Times New Roman"/>
-          <w:sz w:val="24"/>
-          <w:szCs w:val="24"/>
-        </w:rPr>
-        <w:t xml:space="preserve"> and maintaining</w:t>
-      </w:r>
-      <w:r>
-        <w:rPr>
-          <w:rFonts w:ascii="Times New Roman" w:hAnsi="Times New Roman" w:cs="Times New Roman"/>
-          <w:sz w:val="24"/>
-          <w:szCs w:val="24"/>
-        </w:rPr>
-        <w:t xml:space="preserve"> </w:t>
-      </w:r>
-      <w:r>
-        <w:rPr>
-          <w:rFonts w:ascii="Times New Roman" w:hAnsi="Times New Roman" w:cs="Times New Roman"/>
-          <w:sz w:val="24"/>
-          <w:szCs w:val="24"/>
-        </w:rPr>
-        <w:t>a summary of test results</w:t>
-      </w:r>
-      <w:r>
-        <w:rPr>
-          <w:rFonts w:ascii="Times New Roman" w:hAnsi="Times New Roman" w:cs="Times New Roman"/>
-          <w:sz w:val="24"/>
-          <w:szCs w:val="24"/>
-        </w:rPr>
-        <w:t>.</w:t>
+        <w:t>Storing and maintaining a summary of test results.</w:t>
       </w:r>
     </w:p>
     <w:p>
@@ -844,23 +658,7 @@
           <w:sz w:val="24"/>
           <w:szCs w:val="24"/>
         </w:rPr>
-        <w:t xml:space="preserve"> package can be thought of as providing the main functionality of the application. This is the package responsible for running all the tests</w:t>
-      </w:r>
-      <w:r>
-        <w:rPr>
-          <w:rFonts w:ascii="Times New Roman" w:hAnsi="Times New Roman" w:cs="Times New Roman"/>
-          <w:sz w:val="24"/>
-          <w:szCs w:val="24"/>
-        </w:rPr>
-        <w:t xml:space="preserve"> and catching all exceptions. </w:t>
-      </w:r>
-      <w:r>
-        <w:rPr>
-          <w:rFonts w:ascii="Times New Roman" w:hAnsi="Times New Roman" w:cs="Times New Roman"/>
-          <w:sz w:val="24"/>
-          <w:szCs w:val="24"/>
-        </w:rPr>
-        <w:t xml:space="preserve">The </w:t>
+        <w:t xml:space="preserve"> package can be thought of as providing the main functionality of the application. This is the package responsible for running all the tests and catching all exceptions. The </w:t>
       </w:r>
       <w:r>
         <w:rPr>
@@ -878,23 +676,7 @@
           <w:sz w:val="24"/>
           <w:szCs w:val="24"/>
         </w:rPr>
-        <w:t xml:space="preserve"> package also </w:t>
-      </w:r>
-      <w:r>
-        <w:rPr>
-          <w:rFonts w:ascii="Times New Roman" w:hAnsi="Times New Roman" w:cs="Times New Roman"/>
-          <w:sz w:val="24"/>
-          <w:szCs w:val="24"/>
-        </w:rPr>
-        <w:t xml:space="preserve">provides </w:t>
-      </w:r>
-      <w:r>
-        <w:rPr>
-          <w:rFonts w:ascii="Times New Roman" w:hAnsi="Times New Roman" w:cs="Times New Roman"/>
-          <w:sz w:val="24"/>
-          <w:szCs w:val="24"/>
-        </w:rPr>
-        <w:t>the test result logging messages as well as any exception messages.</w:t>
+        <w:t xml:space="preserve"> package also provides the test result logging messages as well as any exception messages.</w:t>
       </w:r>
     </w:p>
     <w:p>
@@ -953,7 +735,7 @@
         <mc:AlternateContent>
           <mc:Choice Requires="wps">
             <w:drawing>
-              <wp:anchor distT="0" distB="0" distL="114300" distR="114300" simplePos="0" relativeHeight="251660288" behindDoc="0" locked="0" layoutInCell="1" allowOverlap="1" wp14:anchorId="4F1C3C39" wp14:editId="7DEBF176">
+              <wp:anchor distT="0" distB="0" distL="114300" distR="114300" simplePos="0" relativeHeight="251660288" behindDoc="0" locked="0" layoutInCell="1" allowOverlap="1" wp14:anchorId="09DF1191" wp14:editId="4DB1AFE9">
                 <wp:simplePos x="0" y="0"/>
                 <wp:positionH relativeFrom="margin">
                   <wp:align>right</wp:align>
@@ -1040,7 +822,7 @@
           </mc:Choice>
           <mc:Fallback>
             <w:pict>
-              <v:shapetype w14:anchorId="4F1C3C39" id="_x0000_t202" coordsize="21600,21600" o:spt="202" path="m,l,21600r21600,l21600,xe">
+              <v:shapetype w14:anchorId="09DF1191" id="_x0000_t202" coordsize="21600,21600" o:spt="202" path="m,l,21600r21600,l21600,xe">
                 <v:stroke joinstyle="miter"/>
                 <v:path gradientshapeok="t" o:connecttype="rect"/>
               </v:shapetype>
@@ -1098,23 +880,7 @@
           <w:sz w:val="24"/>
           <w:szCs w:val="24"/>
         </w:rPr>
-        <w:t>The</w:t>
-      </w:r>
-      <w:r>
-        <w:rPr>
-          <w:rFonts w:ascii="Times New Roman" w:hAnsi="Times New Roman" w:cs="Times New Roman"/>
-          <w:sz w:val="24"/>
-          <w:szCs w:val="24"/>
-        </w:rPr>
-        <w:t xml:space="preserve"> job of the</w:t>
-      </w:r>
-      <w:r>
-        <w:rPr>
-          <w:rFonts w:ascii="Times New Roman" w:hAnsi="Times New Roman" w:cs="Times New Roman"/>
-          <w:sz w:val="24"/>
-          <w:szCs w:val="24"/>
-        </w:rPr>
-        <w:t xml:space="preserve"> </w:t>
+        <w:t xml:space="preserve">The job of the </w:t>
       </w:r>
       <w:r>
         <w:rPr>
@@ -1132,39 +898,7 @@
           <w:sz w:val="24"/>
           <w:szCs w:val="24"/>
         </w:rPr>
-        <w:t xml:space="preserve"> package </w:t>
-      </w:r>
-      <w:r>
-        <w:rPr>
-          <w:rFonts w:ascii="Times New Roman" w:hAnsi="Times New Roman" w:cs="Times New Roman"/>
-          <w:sz w:val="24"/>
-          <w:szCs w:val="24"/>
-        </w:rPr>
-        <w:t xml:space="preserve">is to collect and log the output data throughout the </w:t>
-      </w:r>
-      <w:r>
-        <w:rPr>
-          <w:rFonts w:ascii="Times New Roman" w:hAnsi="Times New Roman" w:cs="Times New Roman"/>
-          <w:sz w:val="24"/>
-          <w:szCs w:val="24"/>
-        </w:rPr>
-        <w:t>execution of Test Harness. It</w:t>
-      </w:r>
-      <w:r>
-        <w:rPr>
-          <w:rFonts w:ascii="Times New Roman" w:hAnsi="Times New Roman" w:cs="Times New Roman"/>
-          <w:sz w:val="24"/>
-          <w:szCs w:val="24"/>
-        </w:rPr>
-        <w:t xml:space="preserve"> calculates time information for each test as well as for the </w:t>
-      </w:r>
-      <w:r>
-        <w:rPr>
-          <w:rFonts w:ascii="Times New Roman" w:hAnsi="Times New Roman" w:cs="Times New Roman"/>
-          <w:sz w:val="24"/>
-          <w:szCs w:val="24"/>
-        </w:rPr>
-        <w:t xml:space="preserve">summary of test results. This package is crucially </w:t>
+        <w:t xml:space="preserve"> package is to collect and log the output data throughout the execution of Test Harness. It calculates time information for each test as well as for the summary of test results. This package is crucially </w:t>
       </w:r>
       <w:r>
         <w:rPr>
@@ -1173,15 +907,7 @@
           <w:szCs w:val="24"/>
         </w:rPr>
         <w:lastRenderedPageBreak/>
-        <w:t xml:space="preserve">responsible for writing </w:t>
-      </w:r>
-      <w:r>
-        <w:rPr>
-          <w:rFonts w:ascii="Times New Roman" w:hAnsi="Times New Roman" w:cs="Times New Roman"/>
-          <w:sz w:val="24"/>
-          <w:szCs w:val="24"/>
-        </w:rPr>
-        <w:t>the logging information to permanent storage within the file system.</w:t>
+        <w:t>responsible for writing the logging information to permanent storage within the file system.</w:t>
       </w:r>
     </w:p>
     <w:p>
@@ -1239,111 +965,7 @@
           <w:sz w:val="24"/>
           <w:szCs w:val="24"/>
         </w:rPr>
-        <w:t xml:space="preserve">The packages communicate primarily through a set of two queues: one </w:t>
-      </w:r>
-      <w:r>
-        <w:rPr>
-          <w:rFonts w:ascii="Times New Roman" w:hAnsi="Times New Roman" w:cs="Times New Roman"/>
-          <w:sz w:val="24"/>
-          <w:szCs w:val="24"/>
-        </w:rPr>
-        <w:t>for</w:t>
-      </w:r>
-      <w:r>
-        <w:rPr>
-          <w:rFonts w:ascii="Times New Roman" w:hAnsi="Times New Roman" w:cs="Times New Roman"/>
-          <w:sz w:val="24"/>
-          <w:szCs w:val="24"/>
-        </w:rPr>
-        <w:t xml:space="preserve"> </w:t>
-      </w:r>
-      <w:r>
-        <w:rPr>
-          <w:rFonts w:ascii="Times New Roman" w:hAnsi="Times New Roman" w:cs="Times New Roman"/>
-          <w:sz w:val="24"/>
-          <w:szCs w:val="24"/>
-        </w:rPr>
-        <w:t>the input test cases</w:t>
-      </w:r>
-      <w:r>
-        <w:rPr>
-          <w:rFonts w:ascii="Times New Roman" w:hAnsi="Times New Roman" w:cs="Times New Roman"/>
-          <w:sz w:val="24"/>
-          <w:szCs w:val="24"/>
-        </w:rPr>
-        <w:t xml:space="preserve"> (called Q1)</w:t>
-      </w:r>
-      <w:r>
-        <w:rPr>
-          <w:rFonts w:ascii="Times New Roman" w:hAnsi="Times New Roman" w:cs="Times New Roman"/>
-          <w:sz w:val="24"/>
-          <w:szCs w:val="24"/>
-        </w:rPr>
-        <w:t xml:space="preserve">, and another for the </w:t>
-      </w:r>
-      <w:r>
-        <w:rPr>
-          <w:rFonts w:ascii="Times New Roman" w:hAnsi="Times New Roman" w:cs="Times New Roman"/>
-          <w:sz w:val="24"/>
-          <w:szCs w:val="24"/>
-        </w:rPr>
-        <w:t>test results and log messages</w:t>
-      </w:r>
-      <w:r>
-        <w:rPr>
-          <w:rFonts w:ascii="Times New Roman" w:hAnsi="Times New Roman" w:cs="Times New Roman"/>
-          <w:sz w:val="24"/>
-          <w:szCs w:val="24"/>
-        </w:rPr>
-        <w:t xml:space="preserve"> (called Q2)</w:t>
-      </w:r>
-      <w:r>
-        <w:rPr>
-          <w:rFonts w:ascii="Times New Roman" w:hAnsi="Times New Roman" w:cs="Times New Roman"/>
-          <w:sz w:val="24"/>
-          <w:szCs w:val="24"/>
-        </w:rPr>
-        <w:t xml:space="preserve">. This interface was chosen because it </w:t>
-      </w:r>
-      <w:r>
-        <w:rPr>
-          <w:rFonts w:ascii="Times New Roman" w:hAnsi="Times New Roman" w:cs="Times New Roman"/>
-          <w:sz w:val="24"/>
-          <w:szCs w:val="24"/>
-        </w:rPr>
-        <w:t xml:space="preserve">is </w:t>
-      </w:r>
-      <w:r>
-        <w:rPr>
-          <w:rFonts w:ascii="Times New Roman" w:hAnsi="Times New Roman" w:cs="Times New Roman"/>
-          <w:sz w:val="24"/>
-          <w:szCs w:val="24"/>
-        </w:rPr>
-        <w:t>elegantly</w:t>
-      </w:r>
-      <w:r>
-        <w:rPr>
-          <w:rFonts w:ascii="Times New Roman" w:hAnsi="Times New Roman" w:cs="Times New Roman"/>
-          <w:sz w:val="24"/>
-          <w:szCs w:val="24"/>
-        </w:rPr>
-        <w:t xml:space="preserve"> extensible </w:t>
-      </w:r>
-      <w:r>
-        <w:rPr>
-          <w:rFonts w:ascii="Times New Roman" w:hAnsi="Times New Roman" w:cs="Times New Roman"/>
-          <w:sz w:val="24"/>
-          <w:szCs w:val="24"/>
-        </w:rPr>
-        <w:t>to support a future multithreaded design.</w:t>
-      </w:r>
-      <w:r>
-        <w:rPr>
-          <w:rFonts w:ascii="Times New Roman" w:hAnsi="Times New Roman" w:cs="Times New Roman"/>
-          <w:sz w:val="24"/>
-          <w:szCs w:val="24"/>
-        </w:rPr>
-        <w:t xml:space="preserve"> The </w:t>
+        <w:t xml:space="preserve">The packages communicate primarily through a set of two queues: one for the input test cases (called Q1), and another for the test results and log messages (called Q2). This interface was chosen because it is elegantly extensible to support a future multithreaded design. The </w:t>
       </w:r>
       <w:r>
         <w:rPr>
@@ -1379,31 +1001,7 @@
           <w:sz w:val="24"/>
           <w:szCs w:val="24"/>
         </w:rPr>
-        <w:t xml:space="preserve"> package dequeues test cases </w:t>
-      </w:r>
-      <w:r>
-        <w:rPr>
-          <w:rFonts w:ascii="Times New Roman" w:hAnsi="Times New Roman" w:cs="Times New Roman"/>
-          <w:sz w:val="24"/>
-          <w:szCs w:val="24"/>
-        </w:rPr>
-        <w:t xml:space="preserve">and runs them through their tests. Similarly, </w:t>
-      </w:r>
-      <w:r>
-        <w:rPr>
-          <w:rFonts w:ascii="Times New Roman" w:hAnsi="Times New Roman" w:cs="Times New Roman"/>
-          <w:sz w:val="24"/>
-          <w:szCs w:val="24"/>
-        </w:rPr>
-        <w:t>t</w:t>
-      </w:r>
-      <w:r>
-        <w:rPr>
-          <w:rFonts w:ascii="Times New Roman" w:hAnsi="Times New Roman" w:cs="Times New Roman"/>
-          <w:sz w:val="24"/>
-          <w:szCs w:val="24"/>
-        </w:rPr>
-        <w:t xml:space="preserve">he </w:t>
+        <w:t xml:space="preserve"> package dequeues test cases and runs them through their tests. Similarly, the </w:t>
       </w:r>
       <w:r>
         <w:rPr>
@@ -1439,15 +1037,7 @@
           <w:sz w:val="24"/>
           <w:szCs w:val="24"/>
         </w:rPr>
-        <w:t xml:space="preserve"> package dequeues</w:t>
-      </w:r>
-      <w:r>
-        <w:rPr>
-          <w:rFonts w:ascii="Times New Roman" w:hAnsi="Times New Roman" w:cs="Times New Roman"/>
-          <w:sz w:val="24"/>
-          <w:szCs w:val="24"/>
-        </w:rPr>
-        <w:t xml:space="preserve"> and logs them.</w:t>
+        <w:t xml:space="preserve"> package dequeues and logs them.</w:t>
       </w:r>
     </w:p>
     <w:p>
@@ -1519,23 +1109,7 @@
           <w:sz w:val="24"/>
           <w:szCs w:val="24"/>
         </w:rPr>
-        <w:t xml:space="preserve">The design of Test Harness breaks down the architecture from the previous section into </w:t>
-      </w:r>
-      <w:r>
-        <w:rPr>
-          <w:rFonts w:ascii="Times New Roman" w:hAnsi="Times New Roman" w:cs="Times New Roman"/>
-          <w:sz w:val="24"/>
-          <w:szCs w:val="24"/>
-        </w:rPr>
-        <w:t>individual classes.</w:t>
-      </w:r>
-      <w:r>
-        <w:rPr>
-          <w:rFonts w:ascii="Times New Roman" w:hAnsi="Times New Roman" w:cs="Times New Roman"/>
-          <w:sz w:val="24"/>
-          <w:szCs w:val="24"/>
-        </w:rPr>
-        <w:t xml:space="preserve"> The </w:t>
+        <w:t xml:space="preserve">The design of Test Harness breaks down the architecture from the previous section into individual classes. The </w:t>
       </w:r>
       <w:r>
         <w:rPr>
@@ -1625,15 +1199,7 @@
           <w:sz w:val="24"/>
           <w:szCs w:val="24"/>
         </w:rPr>
-        <w:t xml:space="preserve"> package </w:t>
-      </w:r>
-      <w:r>
-        <w:rPr>
-          <w:rFonts w:ascii="Times New Roman" w:hAnsi="Times New Roman" w:cs="Times New Roman"/>
-          <w:sz w:val="24"/>
-          <w:szCs w:val="24"/>
-        </w:rPr>
-        <w:t xml:space="preserve">contains an additional three classes: </w:t>
+        <w:t xml:space="preserve"> package contains an additional three classes: </w:t>
       </w:r>
       <w:r>
         <w:rPr>
@@ -1760,10 +1326,13 @@
         <w:spacing w:after="0" w:line="240" w:lineRule="auto"/>
       </w:pPr>
       <w:r>
+        <w:rPr>
+          <w:noProof/>
+        </w:rPr>
         <w:drawing>
-          <wp:inline distT="0" distB="0" distL="0" distR="0" wp14:anchorId="0C49EF81" wp14:editId="3F26316F">
-            <wp:extent cx="5943600" cy="3910330"/>
-            <wp:effectExtent l="19050" t="19050" r="19050" b="13970"/>
+          <wp:inline distT="0" distB="0" distL="0" distR="0" wp14:anchorId="34B64C03" wp14:editId="508ED97E">
+            <wp:extent cx="5943600" cy="3888631"/>
+            <wp:effectExtent l="19050" t="19050" r="19050" b="17145"/>
             <wp:docPr id="3" name="Picture 3" descr="Diagram&#10;&#10;Description automatically generated"/>
             <wp:cNvGraphicFramePr>
               <a:graphicFrameLocks xmlns:a="http://schemas.openxmlformats.org/drawingml/2006/main" noChangeAspect="1"/>
@@ -1776,7 +1345,13 @@
                     <pic:cNvPicPr/>
                   </pic:nvPicPr>
                   <pic:blipFill>
-                    <a:blip r:embed="rId7"/>
+                    <a:blip r:embed="rId7">
+                      <a:extLst>
+                        <a:ext uri="{28A0092B-C50C-407E-A947-70E740481C1C}">
+                          <a14:useLocalDpi xmlns:a14="http://schemas.microsoft.com/office/drawing/2010/main" val="0"/>
+                        </a:ext>
+                      </a:extLst>
+                    </a:blip>
                     <a:stretch>
                       <a:fillRect/>
                     </a:stretch>
@@ -1784,7 +1359,7 @@
                   <pic:spPr>
                     <a:xfrm>
                       <a:off x="0" y="0"/>
-                      <a:ext cx="5943600" cy="3910330"/>
+                      <a:ext cx="5943600" cy="3888631"/>
                     </a:xfrm>
                     <a:prstGeom prst="rect">
                       <a:avLst/>
@@ -1809,14 +1384,24 @@
       <w:r>
         <w:t xml:space="preserve">Figure </w:t>
       </w:r>
-      <w:fldSimple w:instr=" SEQ Figure \* ARABIC ">
-        <w:r>
-          <w:rPr>
-            <w:noProof/>
-          </w:rPr>
-          <w:t>2</w:t>
-        </w:r>
-      </w:fldSimple>
+      <w:r>
+        <w:fldChar w:fldCharType="begin"/>
+      </w:r>
+      <w:r>
+        <w:instrText xml:space="preserve"> SEQ Figure \* ARABIC </w:instrText>
+      </w:r>
+      <w:r>
+        <w:fldChar w:fldCharType="separate"/>
+      </w:r>
+      <w:r>
+        <w:rPr>
+          <w:noProof/>
+        </w:rPr>
+        <w:t>2</w:t>
+      </w:r>
+      <w:r>
+        <w:fldChar w:fldCharType="end"/>
+      </w:r>
       <w:r>
         <w:t xml:space="preserve">. </w:t>
       </w:r>
@@ -1857,8 +1442,18 @@
           <w:szCs w:val="28"/>
         </w:rPr>
         <w:lastRenderedPageBreak/>
-        <w:t xml:space="preserve">2.1. </w:t>
-      </w:r>
+        <w:t>2.1. Classes in TestController Package:</w:t>
+      </w:r>
+    </w:p>
+    <w:p>
+      <w:pPr>
+        <w:spacing w:after="0" w:line="240" w:lineRule="auto"/>
+        <w:rPr>
+          <w:rFonts w:ascii="Times New Roman" w:hAnsi="Times New Roman" w:cs="Times New Roman"/>
+          <w:sz w:val="24"/>
+          <w:szCs w:val="24"/>
+        </w:rPr>
+      </w:pPr>
       <w:r>
         <w:rPr>
           <w:rFonts w:ascii="Times New Roman" w:hAnsi="Times New Roman" w:cs="Times New Roman"/>
@@ -1867,9 +1462,240 @@
           <w:sz w:val="28"/>
           <w:szCs w:val="28"/>
         </w:rPr>
-        <w:t xml:space="preserve">Classes in </w:t>
-      </w:r>
-      <w:r>
+        <w:t xml:space="preserve">       </w:t>
+      </w:r>
+      <w:r>
+        <w:rPr>
+          <w:rFonts w:ascii="Times New Roman" w:hAnsi="Times New Roman" w:cs="Times New Roman"/>
+          <w:b/>
+          <w:bCs/>
+          <w:sz w:val="24"/>
+          <w:szCs w:val="24"/>
+        </w:rPr>
+        <w:t>TestHarness, TestIdentifier, TestResultCounter</w:t>
+      </w:r>
+    </w:p>
+    <w:p>
+      <w:pPr>
+        <w:spacing w:after="0" w:line="240" w:lineRule="auto"/>
+        <w:rPr>
+          <w:rFonts w:ascii="Times New Roman" w:hAnsi="Times New Roman" w:cs="Times New Roman"/>
+          <w:sz w:val="24"/>
+          <w:szCs w:val="24"/>
+        </w:rPr>
+      </w:pPr>
+    </w:p>
+    <w:p>
+      <w:pPr>
+        <w:spacing w:after="0" w:line="240" w:lineRule="auto"/>
+        <w:rPr>
+          <w:rFonts w:ascii="Times New Roman" w:hAnsi="Times New Roman" w:cs="Times New Roman"/>
+          <w:sz w:val="24"/>
+          <w:szCs w:val="24"/>
+        </w:rPr>
+      </w:pPr>
+      <w:r>
+        <w:rPr>
+          <w:rFonts w:ascii="Times New Roman" w:hAnsi="Times New Roman" w:cs="Times New Roman"/>
+          <w:sz w:val="24"/>
+          <w:szCs w:val="24"/>
+        </w:rPr>
+        <w:t xml:space="preserve">The </w:t>
+      </w:r>
+      <w:r>
+        <w:rPr>
+          <w:rFonts w:ascii="Times New Roman" w:hAnsi="Times New Roman" w:cs="Times New Roman"/>
+          <w:i/>
+          <w:iCs/>
+          <w:sz w:val="24"/>
+          <w:szCs w:val="24"/>
+        </w:rPr>
+        <w:t>TestHarness</w:t>
+      </w:r>
+      <w:r>
+        <w:rPr>
+          <w:rFonts w:ascii="Times New Roman" w:hAnsi="Times New Roman" w:cs="Times New Roman"/>
+          <w:sz w:val="24"/>
+          <w:szCs w:val="24"/>
+        </w:rPr>
+        <w:t xml:space="preserve"> class is the entry point into the Test Harness application. Its first task is to obtain the </w:t>
+      </w:r>
+      <w:r>
+        <w:rPr>
+          <w:rFonts w:ascii="Times New Roman" w:hAnsi="Times New Roman" w:cs="Times New Roman"/>
+          <w:i/>
+          <w:iCs/>
+          <w:sz w:val="24"/>
+          <w:szCs w:val="24"/>
+        </w:rPr>
+        <w:t>TEST</w:t>
+      </w:r>
+      <w:r>
+        <w:rPr>
+          <w:rFonts w:ascii="Times New Roman" w:hAnsi="Times New Roman" w:cs="Times New Roman"/>
+          <w:sz w:val="24"/>
+          <w:szCs w:val="24"/>
+        </w:rPr>
+        <w:t xml:space="preserve"> functions to test, which it does by prompting the </w:t>
+      </w:r>
+      <w:r>
+        <w:rPr>
+          <w:rFonts w:ascii="Times New Roman" w:hAnsi="Times New Roman" w:cs="Times New Roman"/>
+          <w:i/>
+          <w:iCs/>
+          <w:sz w:val="24"/>
+          <w:szCs w:val="24"/>
+        </w:rPr>
+        <w:t>TestIdentifier</w:t>
+      </w:r>
+      <w:r>
+        <w:rPr>
+          <w:rFonts w:ascii="Times New Roman" w:hAnsi="Times New Roman" w:cs="Times New Roman"/>
+          <w:sz w:val="24"/>
+          <w:szCs w:val="24"/>
+        </w:rPr>
+        <w:t xml:space="preserve"> class to provide tests from the source code. </w:t>
+      </w:r>
+      <w:r>
+        <w:rPr>
+          <w:rFonts w:ascii="Times New Roman" w:hAnsi="Times New Roman" w:cs="Times New Roman"/>
+          <w:i/>
+          <w:iCs/>
+          <w:sz w:val="24"/>
+          <w:szCs w:val="24"/>
+        </w:rPr>
+        <w:t>TestIdentifier</w:t>
+      </w:r>
+      <w:r>
+        <w:rPr>
+          <w:rFonts w:ascii="Times New Roman" w:hAnsi="Times New Roman" w:cs="Times New Roman"/>
+          <w:sz w:val="24"/>
+          <w:szCs w:val="24"/>
+        </w:rPr>
+        <w:t xml:space="preserve"> then scans the source code, collecting pointers to all </w:t>
+      </w:r>
+      <w:r>
+        <w:rPr>
+          <w:rFonts w:ascii="Times New Roman" w:hAnsi="Times New Roman" w:cs="Times New Roman"/>
+          <w:i/>
+          <w:iCs/>
+          <w:sz w:val="24"/>
+          <w:szCs w:val="24"/>
+        </w:rPr>
+        <w:t>TEST</w:t>
+      </w:r>
+      <w:r>
+        <w:rPr>
+          <w:rFonts w:ascii="Times New Roman" w:hAnsi="Times New Roman" w:cs="Times New Roman"/>
+          <w:sz w:val="24"/>
+          <w:szCs w:val="24"/>
+        </w:rPr>
+        <w:t xml:space="preserve"> functions and enqueuing them onto Q1. </w:t>
+      </w:r>
+      <w:r>
+        <w:rPr>
+          <w:rFonts w:ascii="Times New Roman" w:hAnsi="Times New Roman" w:cs="Times New Roman"/>
+          <w:i/>
+          <w:iCs/>
+          <w:sz w:val="24"/>
+          <w:szCs w:val="24"/>
+        </w:rPr>
+        <w:t>TestHarness</w:t>
+      </w:r>
+      <w:r>
+        <w:rPr>
+          <w:rFonts w:ascii="Times New Roman" w:hAnsi="Times New Roman" w:cs="Times New Roman"/>
+          <w:sz w:val="24"/>
+          <w:szCs w:val="24"/>
+        </w:rPr>
+        <w:t xml:space="preserve"> also initiates the </w:t>
+      </w:r>
+      <w:r>
+        <w:rPr>
+          <w:rFonts w:ascii="Times New Roman" w:hAnsi="Times New Roman" w:cs="Times New Roman"/>
+          <w:i/>
+          <w:iCs/>
+          <w:sz w:val="24"/>
+          <w:szCs w:val="24"/>
+        </w:rPr>
+        <w:t>TestLibrary</w:t>
+      </w:r>
+      <w:r>
+        <w:rPr>
+          <w:rFonts w:ascii="Times New Roman" w:hAnsi="Times New Roman" w:cs="Times New Roman"/>
+          <w:sz w:val="24"/>
+          <w:szCs w:val="24"/>
+        </w:rPr>
+        <w:t xml:space="preserve"> package’s execution of tests on the functions in Q1. Finally, </w:t>
+      </w:r>
+      <w:r>
+        <w:rPr>
+          <w:rFonts w:ascii="Times New Roman" w:hAnsi="Times New Roman" w:cs="Times New Roman"/>
+          <w:i/>
+          <w:iCs/>
+          <w:sz w:val="24"/>
+          <w:szCs w:val="24"/>
+        </w:rPr>
+        <w:t>TestHarness</w:t>
+      </w:r>
+      <w:r>
+        <w:rPr>
+          <w:rFonts w:ascii="Times New Roman" w:hAnsi="Times New Roman" w:cs="Times New Roman"/>
+          <w:sz w:val="24"/>
+          <w:szCs w:val="24"/>
+        </w:rPr>
+        <w:t xml:space="preserve"> provides a communication interface between the </w:t>
+      </w:r>
+      <w:r>
+        <w:rPr>
+          <w:rFonts w:ascii="Times New Roman" w:hAnsi="Times New Roman" w:cs="Times New Roman"/>
+          <w:i/>
+          <w:iCs/>
+          <w:sz w:val="24"/>
+          <w:szCs w:val="24"/>
+        </w:rPr>
+        <w:t>TestResultCounter</w:t>
+      </w:r>
+      <w:r>
+        <w:rPr>
+          <w:rFonts w:ascii="Times New Roman" w:hAnsi="Times New Roman" w:cs="Times New Roman"/>
+          <w:sz w:val="24"/>
+          <w:szCs w:val="24"/>
+        </w:rPr>
+        <w:t xml:space="preserve"> class, which stores and maintains a summary of test results, and the classes of the </w:t>
+      </w:r>
+      <w:r>
+        <w:rPr>
+          <w:rFonts w:ascii="Times New Roman" w:hAnsi="Times New Roman" w:cs="Times New Roman"/>
+          <w:i/>
+          <w:iCs/>
+          <w:sz w:val="24"/>
+          <w:szCs w:val="24"/>
+        </w:rPr>
+        <w:t>TestUtilities</w:t>
+      </w:r>
+      <w:r>
+        <w:rPr>
+          <w:rFonts w:ascii="Times New Roman" w:hAnsi="Times New Roman" w:cs="Times New Roman"/>
+          <w:sz w:val="24"/>
+          <w:szCs w:val="24"/>
+        </w:rPr>
+        <w:t xml:space="preserve"> package.</w:t>
+      </w:r>
+    </w:p>
+    <w:p>
+      <w:pPr>
+        <w:spacing w:after="0" w:line="240" w:lineRule="auto"/>
+        <w:rPr>
+          <w:rFonts w:ascii="Times New Roman" w:hAnsi="Times New Roman" w:cs="Times New Roman"/>
+          <w:sz w:val="24"/>
+          <w:szCs w:val="24"/>
+        </w:rPr>
+      </w:pPr>
+    </w:p>
+    <w:p>
+      <w:pPr>
+        <w:spacing w:after="0" w:line="240" w:lineRule="auto"/>
         <w:rPr>
           <w:rFonts w:ascii="Times New Roman" w:hAnsi="Times New Roman" w:cs="Times New Roman"/>
           <w:b/>
@@ -1877,8 +1703,7 @@
           <w:sz w:val="28"/>
           <w:szCs w:val="28"/>
         </w:rPr>
-        <w:t xml:space="preserve">TestController </w:t>
-      </w:r>
+      </w:pPr>
       <w:r>
         <w:rPr>
           <w:rFonts w:ascii="Times New Roman" w:hAnsi="Times New Roman" w:cs="Times New Roman"/>
@@ -1887,8 +1712,18 @@
           <w:sz w:val="28"/>
           <w:szCs w:val="28"/>
         </w:rPr>
-        <w:t>Package</w:t>
-      </w:r>
+        <w:t>2.2. Classes in TestLibrary Package:</w:t>
+      </w:r>
+    </w:p>
+    <w:p>
+      <w:pPr>
+        <w:spacing w:after="0" w:line="240" w:lineRule="auto"/>
+        <w:rPr>
+          <w:rFonts w:ascii="Times New Roman" w:hAnsi="Times New Roman" w:cs="Times New Roman"/>
+          <w:sz w:val="24"/>
+          <w:szCs w:val="24"/>
+        </w:rPr>
+      </w:pPr>
       <w:r>
         <w:rPr>
           <w:rFonts w:ascii="Times New Roman" w:hAnsi="Times New Roman" w:cs="Times New Roman"/>
@@ -1897,19 +1732,258 @@
           <w:sz w:val="28"/>
           <w:szCs w:val="28"/>
         </w:rPr>
-        <w:t>:</w:t>
-      </w:r>
-    </w:p>
-    <w:p>
-      <w:pPr>
-        <w:spacing w:after="0" w:line="240" w:lineRule="auto"/>
-        <w:rPr>
-          <w:rFonts w:ascii="Times New Roman" w:hAnsi="Times New Roman" w:cs="Times New Roman"/>
-          <w:sz w:val="24"/>
-          <w:szCs w:val="24"/>
-        </w:rPr>
-      </w:pPr>
-      <w:r>
+        <w:t xml:space="preserve">       </w:t>
+      </w:r>
+      <w:r>
+        <w:rPr>
+          <w:rFonts w:ascii="Times New Roman" w:hAnsi="Times New Roman" w:cs="Times New Roman"/>
+          <w:b/>
+          <w:bCs/>
+          <w:sz w:val="24"/>
+          <w:szCs w:val="24"/>
+        </w:rPr>
+        <w:t>TestRunner, TestAssertion, TestExceptionHandler</w:t>
+      </w:r>
+    </w:p>
+    <w:p>
+      <w:pPr>
+        <w:spacing w:after="0" w:line="240" w:lineRule="auto"/>
+        <w:rPr>
+          <w:rFonts w:ascii="Times New Roman" w:hAnsi="Times New Roman" w:cs="Times New Roman"/>
+          <w:sz w:val="24"/>
+          <w:szCs w:val="24"/>
+        </w:rPr>
+      </w:pPr>
+    </w:p>
+    <w:p>
+      <w:pPr>
+        <w:spacing w:after="0" w:line="240" w:lineRule="auto"/>
+        <w:rPr>
+          <w:rFonts w:ascii="Times New Roman" w:hAnsi="Times New Roman" w:cs="Times New Roman"/>
+          <w:sz w:val="24"/>
+          <w:szCs w:val="24"/>
+        </w:rPr>
+      </w:pPr>
+      <w:r>
+        <w:rPr>
+          <w:rFonts w:ascii="Times New Roman" w:hAnsi="Times New Roman" w:cs="Times New Roman"/>
+          <w:sz w:val="24"/>
+          <w:szCs w:val="24"/>
+        </w:rPr>
+        <w:t xml:space="preserve">Execution of the tests begins when the </w:t>
+      </w:r>
+      <w:r>
+        <w:rPr>
+          <w:rFonts w:ascii="Times New Roman" w:hAnsi="Times New Roman" w:cs="Times New Roman"/>
+          <w:i/>
+          <w:iCs/>
+          <w:sz w:val="24"/>
+          <w:szCs w:val="24"/>
+        </w:rPr>
+        <w:t>TestHarness</w:t>
+      </w:r>
+      <w:r>
+        <w:rPr>
+          <w:rFonts w:ascii="Times New Roman" w:hAnsi="Times New Roman" w:cs="Times New Roman"/>
+          <w:sz w:val="24"/>
+          <w:szCs w:val="24"/>
+        </w:rPr>
+        <w:t xml:space="preserve"> class (in the </w:t>
+      </w:r>
+      <w:r>
+        <w:rPr>
+          <w:rFonts w:ascii="Times New Roman" w:hAnsi="Times New Roman" w:cs="Times New Roman"/>
+          <w:i/>
+          <w:iCs/>
+          <w:sz w:val="24"/>
+          <w:szCs w:val="24"/>
+        </w:rPr>
+        <w:t>TestController</w:t>
+      </w:r>
+      <w:r>
+        <w:rPr>
+          <w:rFonts w:ascii="Times New Roman" w:hAnsi="Times New Roman" w:cs="Times New Roman"/>
+          <w:sz w:val="24"/>
+          <w:szCs w:val="24"/>
+        </w:rPr>
+        <w:t xml:space="preserve"> package) starts </w:t>
+      </w:r>
+      <w:r>
+        <w:rPr>
+          <w:rFonts w:ascii="Times New Roman" w:hAnsi="Times New Roman" w:cs="Times New Roman"/>
+          <w:i/>
+          <w:iCs/>
+          <w:sz w:val="24"/>
+          <w:szCs w:val="24"/>
+        </w:rPr>
+        <w:t>TestRunner</w:t>
+      </w:r>
+      <w:r>
+        <w:rPr>
+          <w:rFonts w:ascii="Times New Roman" w:hAnsi="Times New Roman" w:cs="Times New Roman"/>
+          <w:sz w:val="24"/>
+          <w:szCs w:val="24"/>
+        </w:rPr>
+        <w:t xml:space="preserve">, which is the entry point into the TestLibrary package. The </w:t>
+      </w:r>
+      <w:r>
+        <w:rPr>
+          <w:rFonts w:ascii="Times New Roman" w:hAnsi="Times New Roman" w:cs="Times New Roman"/>
+          <w:i/>
+          <w:iCs/>
+          <w:sz w:val="24"/>
+          <w:szCs w:val="24"/>
+        </w:rPr>
+        <w:t>TestRunner</w:t>
+      </w:r>
+      <w:r>
+        <w:rPr>
+          <w:rFonts w:ascii="Times New Roman" w:hAnsi="Times New Roman" w:cs="Times New Roman"/>
+          <w:sz w:val="24"/>
+          <w:szCs w:val="24"/>
+        </w:rPr>
+        <w:t xml:space="preserve"> class is responsible for receiving (dequeuing) tests from Q1 to be run, collecting test results and exception messages, and enqueuing said messages onto Q2. </w:t>
+      </w:r>
+      <w:r>
+        <w:rPr>
+          <w:rFonts w:ascii="Times New Roman" w:hAnsi="Times New Roman" w:cs="Times New Roman"/>
+          <w:i/>
+          <w:iCs/>
+          <w:sz w:val="24"/>
+          <w:szCs w:val="24"/>
+        </w:rPr>
+        <w:t>TestRunner</w:t>
+      </w:r>
+      <w:r>
+        <w:rPr>
+          <w:rFonts w:ascii="Times New Roman" w:hAnsi="Times New Roman" w:cs="Times New Roman"/>
+          <w:sz w:val="24"/>
+          <w:szCs w:val="24"/>
+        </w:rPr>
+        <w:t xml:space="preserve"> sends tests to </w:t>
+      </w:r>
+      <w:r>
+        <w:rPr>
+          <w:rFonts w:ascii="Times New Roman" w:hAnsi="Times New Roman" w:cs="Times New Roman"/>
+          <w:i/>
+          <w:iCs/>
+          <w:sz w:val="24"/>
+          <w:szCs w:val="24"/>
+        </w:rPr>
+        <w:t>TestAssertion</w:t>
+      </w:r>
+      <w:r>
+        <w:rPr>
+          <w:rFonts w:ascii="Times New Roman" w:hAnsi="Times New Roman" w:cs="Times New Roman"/>
+          <w:sz w:val="24"/>
+          <w:szCs w:val="24"/>
+        </w:rPr>
+        <w:t xml:space="preserve">, which contains the full library of testing methods in the Test Harness. The </w:t>
+      </w:r>
+      <w:r>
+        <w:rPr>
+          <w:rFonts w:ascii="Times New Roman" w:hAnsi="Times New Roman" w:cs="Times New Roman"/>
+          <w:i/>
+          <w:iCs/>
+          <w:sz w:val="24"/>
+          <w:szCs w:val="24"/>
+        </w:rPr>
+        <w:t>TestAssertion</w:t>
+      </w:r>
+      <w:r>
+        <w:rPr>
+          <w:rFonts w:ascii="Times New Roman" w:hAnsi="Times New Roman" w:cs="Times New Roman"/>
+          <w:sz w:val="24"/>
+          <w:szCs w:val="24"/>
+        </w:rPr>
+        <w:t xml:space="preserve"> class runs its testing methods, and the </w:t>
+      </w:r>
+      <w:r>
+        <w:rPr>
+          <w:rFonts w:ascii="Times New Roman" w:hAnsi="Times New Roman" w:cs="Times New Roman"/>
+          <w:i/>
+          <w:iCs/>
+          <w:sz w:val="24"/>
+          <w:szCs w:val="24"/>
+        </w:rPr>
+        <w:t>TestExceptionHandler</w:t>
+      </w:r>
+      <w:r>
+        <w:rPr>
+          <w:rFonts w:ascii="Times New Roman" w:hAnsi="Times New Roman" w:cs="Times New Roman"/>
+          <w:sz w:val="24"/>
+          <w:szCs w:val="24"/>
+        </w:rPr>
+        <w:t xml:space="preserve"> class catches any thrown exceptions and obtains the exception messages. Both the </w:t>
+      </w:r>
+      <w:r>
+        <w:rPr>
+          <w:rFonts w:ascii="Times New Roman" w:hAnsi="Times New Roman" w:cs="Times New Roman"/>
+          <w:i/>
+          <w:iCs/>
+          <w:sz w:val="24"/>
+          <w:szCs w:val="24"/>
+        </w:rPr>
+        <w:t>TestAssertion</w:t>
+      </w:r>
+      <w:r>
+        <w:rPr>
+          <w:rFonts w:ascii="Times New Roman" w:hAnsi="Times New Roman" w:cs="Times New Roman"/>
+          <w:sz w:val="24"/>
+          <w:szCs w:val="24"/>
+        </w:rPr>
+        <w:t xml:space="preserve"> class and the </w:t>
+      </w:r>
+      <w:r>
+        <w:rPr>
+          <w:rFonts w:ascii="Times New Roman" w:hAnsi="Times New Roman" w:cs="Times New Roman"/>
+          <w:i/>
+          <w:iCs/>
+          <w:sz w:val="24"/>
+          <w:szCs w:val="24"/>
+        </w:rPr>
+        <w:t>TestExceptionHandler</w:t>
+      </w:r>
+      <w:r>
+        <w:rPr>
+          <w:rFonts w:ascii="Times New Roman" w:hAnsi="Times New Roman" w:cs="Times New Roman"/>
+          <w:sz w:val="24"/>
+          <w:szCs w:val="24"/>
+        </w:rPr>
+        <w:t xml:space="preserve"> class provide their results to </w:t>
+      </w:r>
+      <w:r>
+        <w:rPr>
+          <w:rFonts w:ascii="Times New Roman" w:hAnsi="Times New Roman" w:cs="Times New Roman"/>
+          <w:i/>
+          <w:iCs/>
+          <w:sz w:val="24"/>
+          <w:szCs w:val="24"/>
+        </w:rPr>
+        <w:t>TestRunner</w:t>
+      </w:r>
+      <w:r>
+        <w:rPr>
+          <w:rFonts w:ascii="Times New Roman" w:hAnsi="Times New Roman" w:cs="Times New Roman"/>
+          <w:sz w:val="24"/>
+          <w:szCs w:val="24"/>
+        </w:rPr>
+        <w:t xml:space="preserve"> for logging.</w:t>
+      </w:r>
+    </w:p>
+    <w:p>
+      <w:pPr>
+        <w:spacing w:after="0" w:line="240" w:lineRule="auto"/>
+        <w:rPr>
+          <w:rFonts w:ascii="Times New Roman" w:hAnsi="Times New Roman" w:cs="Times New Roman"/>
+          <w:sz w:val="24"/>
+          <w:szCs w:val="24"/>
+        </w:rPr>
+      </w:pPr>
+    </w:p>
+    <w:p>
+      <w:pPr>
+        <w:spacing w:after="0" w:line="240" w:lineRule="auto"/>
         <w:rPr>
           <w:rFonts w:ascii="Times New Roman" w:hAnsi="Times New Roman" w:cs="Times New Roman"/>
           <w:b/>
@@ -1917,8 +1991,7 @@
           <w:sz w:val="28"/>
           <w:szCs w:val="28"/>
         </w:rPr>
-        <w:t xml:space="preserve">       </w:t>
-      </w:r>
+      </w:pPr>
       <w:r>
         <w:rPr>
           <w:rFonts w:ascii="Times New Roman" w:hAnsi="Times New Roman" w:cs="Times New Roman"/>
@@ -1927,358 +2000,19 @@
           <w:sz w:val="28"/>
           <w:szCs w:val="28"/>
         </w:rPr>
-        <w:t>TestHarness, TestIdentifier, TestResultCounter</w:t>
-      </w:r>
-    </w:p>
-    <w:p>
-      <w:pPr>
-        <w:spacing w:after="0" w:line="240" w:lineRule="auto"/>
-        <w:rPr>
-          <w:rFonts w:ascii="Times New Roman" w:hAnsi="Times New Roman" w:cs="Times New Roman"/>
-          <w:sz w:val="24"/>
-          <w:szCs w:val="24"/>
-        </w:rPr>
-      </w:pPr>
-    </w:p>
-    <w:p>
-      <w:pPr>
-        <w:spacing w:after="0" w:line="240" w:lineRule="auto"/>
-        <w:rPr>
-          <w:rFonts w:ascii="Times New Roman" w:hAnsi="Times New Roman" w:cs="Times New Roman"/>
-          <w:sz w:val="24"/>
-          <w:szCs w:val="24"/>
-        </w:rPr>
-      </w:pPr>
-      <w:r>
-        <w:rPr>
-          <w:rFonts w:ascii="Times New Roman" w:hAnsi="Times New Roman" w:cs="Times New Roman"/>
-          <w:sz w:val="24"/>
-          <w:szCs w:val="24"/>
-        </w:rPr>
-        <w:t xml:space="preserve">The </w:t>
-      </w:r>
-      <w:r>
-        <w:rPr>
-          <w:rFonts w:ascii="Times New Roman" w:hAnsi="Times New Roman" w:cs="Times New Roman"/>
-          <w:i/>
-          <w:iCs/>
-          <w:sz w:val="24"/>
-          <w:szCs w:val="24"/>
-        </w:rPr>
-        <w:t>TestHarness</w:t>
-      </w:r>
-      <w:r>
-        <w:rPr>
-          <w:rFonts w:ascii="Times New Roman" w:hAnsi="Times New Roman" w:cs="Times New Roman"/>
-          <w:sz w:val="24"/>
-          <w:szCs w:val="24"/>
-        </w:rPr>
-        <w:t xml:space="preserve"> class is the entry point into the Test Harness application. It</w:t>
-      </w:r>
-      <w:r>
-        <w:rPr>
-          <w:rFonts w:ascii="Times New Roman" w:hAnsi="Times New Roman" w:cs="Times New Roman"/>
-          <w:sz w:val="24"/>
-          <w:szCs w:val="24"/>
-        </w:rPr>
-        <w:t xml:space="preserve">s first task is to obtain the </w:t>
-      </w:r>
-      <w:r>
-        <w:rPr>
-          <w:rFonts w:ascii="Times New Roman" w:hAnsi="Times New Roman" w:cs="Times New Roman"/>
-          <w:i/>
-          <w:iCs/>
-          <w:sz w:val="24"/>
-          <w:szCs w:val="24"/>
-        </w:rPr>
-        <w:t>TEST</w:t>
-      </w:r>
-      <w:r>
-        <w:rPr>
-          <w:rFonts w:ascii="Times New Roman" w:hAnsi="Times New Roman" w:cs="Times New Roman"/>
-          <w:sz w:val="24"/>
-          <w:szCs w:val="24"/>
-        </w:rPr>
-        <w:t xml:space="preserve"> functions to test, which it </w:t>
-      </w:r>
-      <w:r>
-        <w:rPr>
-          <w:rFonts w:ascii="Times New Roman" w:hAnsi="Times New Roman" w:cs="Times New Roman"/>
-          <w:sz w:val="24"/>
-          <w:szCs w:val="24"/>
-        </w:rPr>
-        <w:t>does by</w:t>
-      </w:r>
-      <w:r>
-        <w:rPr>
-          <w:rFonts w:ascii="Times New Roman" w:hAnsi="Times New Roman" w:cs="Times New Roman"/>
-          <w:sz w:val="24"/>
-          <w:szCs w:val="24"/>
-        </w:rPr>
-        <w:t xml:space="preserve"> prompt</w:t>
-      </w:r>
-      <w:r>
-        <w:rPr>
-          <w:rFonts w:ascii="Times New Roman" w:hAnsi="Times New Roman" w:cs="Times New Roman"/>
-          <w:sz w:val="24"/>
-          <w:szCs w:val="24"/>
-        </w:rPr>
-        <w:t>ing</w:t>
-      </w:r>
-      <w:r>
-        <w:rPr>
-          <w:rFonts w:ascii="Times New Roman" w:hAnsi="Times New Roman" w:cs="Times New Roman"/>
-          <w:sz w:val="24"/>
-          <w:szCs w:val="24"/>
-        </w:rPr>
-        <w:t xml:space="preserve"> </w:t>
-      </w:r>
-      <w:r>
-        <w:rPr>
-          <w:rFonts w:ascii="Times New Roman" w:hAnsi="Times New Roman" w:cs="Times New Roman"/>
-          <w:sz w:val="24"/>
-          <w:szCs w:val="24"/>
-        </w:rPr>
-        <w:t xml:space="preserve">the </w:t>
-      </w:r>
-      <w:r>
-        <w:rPr>
-          <w:rFonts w:ascii="Times New Roman" w:hAnsi="Times New Roman" w:cs="Times New Roman"/>
-          <w:i/>
-          <w:iCs/>
-          <w:sz w:val="24"/>
-          <w:szCs w:val="24"/>
-        </w:rPr>
-        <w:t>TestIdentifier</w:t>
-      </w:r>
-      <w:r>
-        <w:rPr>
-          <w:rFonts w:ascii="Times New Roman" w:hAnsi="Times New Roman" w:cs="Times New Roman"/>
-          <w:sz w:val="24"/>
-          <w:szCs w:val="24"/>
-        </w:rPr>
-        <w:t xml:space="preserve"> class</w:t>
-      </w:r>
-      <w:r>
-        <w:rPr>
-          <w:rFonts w:ascii="Times New Roman" w:hAnsi="Times New Roman" w:cs="Times New Roman"/>
-          <w:sz w:val="24"/>
-          <w:szCs w:val="24"/>
-        </w:rPr>
-        <w:t xml:space="preserve"> to provide tests from the source code.</w:t>
-      </w:r>
-      <w:r>
-        <w:rPr>
-          <w:rFonts w:ascii="Times New Roman" w:hAnsi="Times New Roman" w:cs="Times New Roman"/>
-          <w:sz w:val="24"/>
-          <w:szCs w:val="24"/>
-        </w:rPr>
-        <w:t xml:space="preserve"> </w:t>
-      </w:r>
-      <w:r>
-        <w:rPr>
-          <w:rFonts w:ascii="Times New Roman" w:hAnsi="Times New Roman" w:cs="Times New Roman"/>
-          <w:i/>
-          <w:iCs/>
-          <w:sz w:val="24"/>
-          <w:szCs w:val="24"/>
-        </w:rPr>
-        <w:t>TestIdentifier</w:t>
-      </w:r>
-      <w:r>
-        <w:rPr>
-          <w:rFonts w:ascii="Times New Roman" w:hAnsi="Times New Roman" w:cs="Times New Roman"/>
-          <w:sz w:val="24"/>
-          <w:szCs w:val="24"/>
-        </w:rPr>
-        <w:t xml:space="preserve"> </w:t>
-      </w:r>
-      <w:r>
-        <w:rPr>
-          <w:rFonts w:ascii="Times New Roman" w:hAnsi="Times New Roman" w:cs="Times New Roman"/>
-          <w:sz w:val="24"/>
-          <w:szCs w:val="24"/>
-        </w:rPr>
-        <w:t>then scans</w:t>
-      </w:r>
-      <w:r>
-        <w:rPr>
-          <w:rFonts w:ascii="Times New Roman" w:hAnsi="Times New Roman" w:cs="Times New Roman"/>
-          <w:sz w:val="24"/>
-          <w:szCs w:val="24"/>
-        </w:rPr>
-        <w:t xml:space="preserve"> the source code, collecting pointers to all </w:t>
-      </w:r>
-      <w:r>
-        <w:rPr>
-          <w:rFonts w:ascii="Times New Roman" w:hAnsi="Times New Roman" w:cs="Times New Roman"/>
-          <w:i/>
-          <w:iCs/>
-          <w:sz w:val="24"/>
-          <w:szCs w:val="24"/>
-        </w:rPr>
-        <w:t>TEST</w:t>
-      </w:r>
-      <w:r>
-        <w:rPr>
-          <w:rFonts w:ascii="Times New Roman" w:hAnsi="Times New Roman" w:cs="Times New Roman"/>
-          <w:sz w:val="24"/>
-          <w:szCs w:val="24"/>
-        </w:rPr>
-        <w:t xml:space="preserve"> functions</w:t>
-      </w:r>
-      <w:r>
-        <w:rPr>
-          <w:rFonts w:ascii="Times New Roman" w:hAnsi="Times New Roman" w:cs="Times New Roman"/>
-          <w:sz w:val="24"/>
-          <w:szCs w:val="24"/>
-        </w:rPr>
-        <w:t xml:space="preserve"> and enqueuing them onto Q1.</w:t>
-      </w:r>
-      <w:r>
-        <w:rPr>
-          <w:rFonts w:ascii="Times New Roman" w:hAnsi="Times New Roman" w:cs="Times New Roman"/>
-          <w:sz w:val="24"/>
-          <w:szCs w:val="24"/>
-        </w:rPr>
-        <w:t xml:space="preserve"> </w:t>
-      </w:r>
-      <w:r>
-        <w:rPr>
-          <w:rFonts w:ascii="Times New Roman" w:hAnsi="Times New Roman" w:cs="Times New Roman"/>
-          <w:i/>
-          <w:iCs/>
-          <w:sz w:val="24"/>
-          <w:szCs w:val="24"/>
-        </w:rPr>
-        <w:t>TestHarness</w:t>
-      </w:r>
-      <w:r>
-        <w:rPr>
-          <w:rFonts w:ascii="Times New Roman" w:hAnsi="Times New Roman" w:cs="Times New Roman"/>
-          <w:sz w:val="24"/>
-          <w:szCs w:val="24"/>
-        </w:rPr>
-        <w:t xml:space="preserve"> also initia</w:t>
-      </w:r>
-      <w:r>
-        <w:rPr>
-          <w:rFonts w:ascii="Times New Roman" w:hAnsi="Times New Roman" w:cs="Times New Roman"/>
-          <w:sz w:val="24"/>
-          <w:szCs w:val="24"/>
-        </w:rPr>
-        <w:t xml:space="preserve">tes the </w:t>
-      </w:r>
-      <w:r>
-        <w:rPr>
-          <w:rFonts w:ascii="Times New Roman" w:hAnsi="Times New Roman" w:cs="Times New Roman"/>
-          <w:i/>
-          <w:iCs/>
-          <w:sz w:val="24"/>
-          <w:szCs w:val="24"/>
-        </w:rPr>
-        <w:t>TestLibrary</w:t>
-      </w:r>
-      <w:r>
-        <w:rPr>
-          <w:rFonts w:ascii="Times New Roman" w:hAnsi="Times New Roman" w:cs="Times New Roman"/>
-          <w:sz w:val="24"/>
-          <w:szCs w:val="24"/>
-        </w:rPr>
-        <w:t xml:space="preserve"> package’s execution of tests</w:t>
-      </w:r>
-      <w:r>
-        <w:rPr>
-          <w:rFonts w:ascii="Times New Roman" w:hAnsi="Times New Roman" w:cs="Times New Roman"/>
-          <w:sz w:val="24"/>
-          <w:szCs w:val="24"/>
-        </w:rPr>
-        <w:t xml:space="preserve"> on the functions in Q1</w:t>
-      </w:r>
-      <w:r>
-        <w:rPr>
-          <w:rFonts w:ascii="Times New Roman" w:hAnsi="Times New Roman" w:cs="Times New Roman"/>
-          <w:sz w:val="24"/>
-          <w:szCs w:val="24"/>
-        </w:rPr>
-        <w:t>.</w:t>
-      </w:r>
-      <w:r>
-        <w:rPr>
-          <w:rFonts w:ascii="Times New Roman" w:hAnsi="Times New Roman" w:cs="Times New Roman"/>
-          <w:sz w:val="24"/>
-          <w:szCs w:val="24"/>
-        </w:rPr>
-        <w:t xml:space="preserve"> Finally, </w:t>
-      </w:r>
-      <w:r>
-        <w:rPr>
-          <w:rFonts w:ascii="Times New Roman" w:hAnsi="Times New Roman" w:cs="Times New Roman"/>
-          <w:i/>
-          <w:iCs/>
-          <w:sz w:val="24"/>
-          <w:szCs w:val="24"/>
-        </w:rPr>
-        <w:t>TestHarness</w:t>
-      </w:r>
-      <w:r>
-        <w:rPr>
-          <w:rFonts w:ascii="Times New Roman" w:hAnsi="Times New Roman" w:cs="Times New Roman"/>
-          <w:sz w:val="24"/>
-          <w:szCs w:val="24"/>
-        </w:rPr>
-        <w:t xml:space="preserve"> provides a communication interface between the </w:t>
-      </w:r>
-      <w:r>
-        <w:rPr>
-          <w:rFonts w:ascii="Times New Roman" w:hAnsi="Times New Roman" w:cs="Times New Roman"/>
-          <w:i/>
-          <w:iCs/>
-          <w:sz w:val="24"/>
-          <w:szCs w:val="24"/>
-        </w:rPr>
-        <w:t>TestResultCounter</w:t>
-      </w:r>
-      <w:r>
-        <w:rPr>
-          <w:rFonts w:ascii="Times New Roman" w:hAnsi="Times New Roman" w:cs="Times New Roman"/>
-          <w:sz w:val="24"/>
-          <w:szCs w:val="24"/>
-        </w:rPr>
-        <w:t xml:space="preserve"> class, which stores and maintains a summary of test results, and the classes of the </w:t>
-      </w:r>
-      <w:r>
-        <w:rPr>
-          <w:rFonts w:ascii="Times New Roman" w:hAnsi="Times New Roman" w:cs="Times New Roman"/>
-          <w:i/>
-          <w:iCs/>
-          <w:sz w:val="24"/>
-          <w:szCs w:val="24"/>
-        </w:rPr>
-        <w:t>TestUtilities</w:t>
-      </w:r>
-      <w:r>
-        <w:rPr>
-          <w:rFonts w:ascii="Times New Roman" w:hAnsi="Times New Roman" w:cs="Times New Roman"/>
-          <w:sz w:val="24"/>
-          <w:szCs w:val="24"/>
-        </w:rPr>
-        <w:t xml:space="preserve"> package.</w:t>
-      </w:r>
-    </w:p>
-    <w:p>
-      <w:pPr>
-        <w:spacing w:after="0" w:line="240" w:lineRule="auto"/>
-        <w:rPr>
-          <w:rFonts w:ascii="Times New Roman" w:hAnsi="Times New Roman" w:cs="Times New Roman"/>
-          <w:sz w:val="24"/>
-          <w:szCs w:val="24"/>
-        </w:rPr>
-      </w:pPr>
-    </w:p>
-    <w:p>
-      <w:pPr>
-        <w:spacing w:after="0" w:line="240" w:lineRule="auto"/>
+        <w:t>2.3. Classes in TestUtilities Package:</w:t>
+      </w:r>
+    </w:p>
+    <w:p>
+      <w:pPr>
+        <w:spacing w:after="0" w:line="240" w:lineRule="auto"/>
+        <w:rPr>
+          <w:rFonts w:ascii="Times New Roman" w:hAnsi="Times New Roman" w:cs="Times New Roman"/>
+          <w:sz w:val="24"/>
+          <w:szCs w:val="24"/>
+        </w:rPr>
+      </w:pPr>
+      <w:r>
         <w:rPr>
           <w:rFonts w:ascii="Times New Roman" w:hAnsi="Times New Roman" w:cs="Times New Roman"/>
           <w:b/>
@@ -2286,151 +2020,337 @@
           <w:sz w:val="28"/>
           <w:szCs w:val="28"/>
         </w:rPr>
-      </w:pPr>
+        <w:t xml:space="preserve">       </w:t>
+      </w:r>
       <w:r>
         <w:rPr>
           <w:rFonts w:ascii="Times New Roman" w:hAnsi="Times New Roman" w:cs="Times New Roman"/>
           <w:b/>
           <w:bCs/>
-          <w:sz w:val="28"/>
-          <w:szCs w:val="28"/>
-        </w:rPr>
-        <w:t>2.2. Classes in TestLibrary Package</w:t>
+          <w:sz w:val="24"/>
+          <w:szCs w:val="24"/>
+        </w:rPr>
+        <w:t>Test</w:t>
       </w:r>
       <w:r>
         <w:rPr>
           <w:rFonts w:ascii="Times New Roman" w:hAnsi="Times New Roman" w:cs="Times New Roman"/>
           <w:b/>
           <w:bCs/>
-          <w:sz w:val="28"/>
-          <w:szCs w:val="28"/>
-        </w:rPr>
-        <w:t>:</w:t>
-      </w:r>
-    </w:p>
-    <w:p>
-      <w:pPr>
-        <w:spacing w:after="0" w:line="240" w:lineRule="auto"/>
-        <w:rPr>
-          <w:rFonts w:ascii="Times New Roman" w:hAnsi="Times New Roman" w:cs="Times New Roman"/>
-          <w:sz w:val="24"/>
-          <w:szCs w:val="24"/>
-        </w:rPr>
-      </w:pPr>
+          <w:sz w:val="24"/>
+          <w:szCs w:val="24"/>
+        </w:rPr>
+        <w:t>Logger</w:t>
+      </w:r>
       <w:r>
         <w:rPr>
           <w:rFonts w:ascii="Times New Roman" w:hAnsi="Times New Roman" w:cs="Times New Roman"/>
           <w:b/>
           <w:bCs/>
-          <w:sz w:val="28"/>
-          <w:szCs w:val="28"/>
-        </w:rPr>
-        <w:t xml:space="preserve">       TestRunner, TestAssertion, TestExceptionHandler</w:t>
-      </w:r>
-    </w:p>
-    <w:p>
-      <w:pPr>
-        <w:spacing w:after="0" w:line="240" w:lineRule="auto"/>
-        <w:rPr>
-          <w:rFonts w:ascii="Times New Roman" w:hAnsi="Times New Roman" w:cs="Times New Roman"/>
-          <w:sz w:val="24"/>
-          <w:szCs w:val="24"/>
-        </w:rPr>
-      </w:pPr>
-    </w:p>
-    <w:p>
-      <w:pPr>
-        <w:spacing w:after="0" w:line="240" w:lineRule="auto"/>
-        <w:rPr>
-          <w:rFonts w:ascii="Times New Roman" w:hAnsi="Times New Roman" w:cs="Times New Roman"/>
-          <w:sz w:val="24"/>
-          <w:szCs w:val="24"/>
-        </w:rPr>
-      </w:pPr>
-    </w:p>
-    <w:p>
-      <w:pPr>
-        <w:spacing w:after="0" w:line="240" w:lineRule="auto"/>
-        <w:rPr>
-          <w:rFonts w:ascii="Times New Roman" w:hAnsi="Times New Roman" w:cs="Times New Roman"/>
-          <w:sz w:val="24"/>
-          <w:szCs w:val="24"/>
-        </w:rPr>
-      </w:pPr>
-    </w:p>
-    <w:p>
-      <w:pPr>
-        <w:spacing w:after="0" w:line="240" w:lineRule="auto"/>
+          <w:sz w:val="24"/>
+          <w:szCs w:val="24"/>
+        </w:rPr>
+        <w:t>, Test</w:t>
+      </w:r>
+      <w:r>
         <w:rPr>
           <w:rFonts w:ascii="Times New Roman" w:hAnsi="Times New Roman" w:cs="Times New Roman"/>
           <w:b/>
           <w:bCs/>
-          <w:sz w:val="28"/>
-          <w:szCs w:val="28"/>
-        </w:rPr>
-      </w:pPr>
-      <w:r>
+          <w:sz w:val="24"/>
+          <w:szCs w:val="24"/>
+        </w:rPr>
+        <w:t>Timer</w:t>
+      </w:r>
+    </w:p>
+    <w:p>
+      <w:pPr>
+        <w:spacing w:after="0" w:line="240" w:lineRule="auto"/>
         <w:rPr>
           <w:rFonts w:ascii="Times New Roman" w:hAnsi="Times New Roman" w:cs="Times New Roman"/>
           <w:b/>
           <w:bCs/>
-          <w:sz w:val="28"/>
-          <w:szCs w:val="28"/>
-        </w:rPr>
-        <w:t>2.3. Classes in TestUtilities Package</w:t>
-      </w:r>
+          <w:sz w:val="24"/>
+          <w:szCs w:val="24"/>
+        </w:rPr>
+      </w:pPr>
+    </w:p>
+    <w:p>
+      <w:pPr>
+        <w:spacing w:after="0" w:line="240" w:lineRule="auto"/>
+        <w:rPr>
+          <w:rFonts w:ascii="Times New Roman" w:hAnsi="Times New Roman" w:cs="Times New Roman"/>
+          <w:sz w:val="24"/>
+          <w:szCs w:val="24"/>
+        </w:rPr>
+      </w:pPr>
+      <w:r>
+        <w:rPr>
+          <w:rFonts w:ascii="Times New Roman" w:hAnsi="Times New Roman" w:cs="Times New Roman"/>
+          <w:sz w:val="24"/>
+          <w:szCs w:val="24"/>
+        </w:rPr>
+        <w:t xml:space="preserve">The </w:t>
+      </w:r>
+      <w:r>
+        <w:rPr>
+          <w:rFonts w:ascii="Times New Roman" w:hAnsi="Times New Roman" w:cs="Times New Roman"/>
+          <w:i/>
+          <w:iCs/>
+          <w:sz w:val="24"/>
+          <w:szCs w:val="24"/>
+        </w:rPr>
+        <w:t>TestLogger</w:t>
+      </w:r>
+      <w:r>
+        <w:rPr>
+          <w:rFonts w:ascii="Times New Roman" w:hAnsi="Times New Roman" w:cs="Times New Roman"/>
+          <w:sz w:val="24"/>
+          <w:szCs w:val="24"/>
+        </w:rPr>
+        <w:t xml:space="preserve"> class will receive and dequeue logging and exception messages from Q2 and write them to the appropriate log file(s). It also will obtain and log the summarized results of the entire Test Harness session from the </w:t>
+      </w:r>
+      <w:r>
+        <w:rPr>
+          <w:rFonts w:ascii="Times New Roman" w:hAnsi="Times New Roman" w:cs="Times New Roman"/>
+          <w:i/>
+          <w:iCs/>
+          <w:sz w:val="24"/>
+          <w:szCs w:val="24"/>
+        </w:rPr>
+        <w:t>TestController</w:t>
+      </w:r>
+      <w:r>
+        <w:rPr>
+          <w:rFonts w:ascii="Times New Roman" w:hAnsi="Times New Roman" w:cs="Times New Roman"/>
+          <w:sz w:val="24"/>
+          <w:szCs w:val="24"/>
+        </w:rPr>
+        <w:t xml:space="preserve"> package. The </w:t>
+      </w:r>
+      <w:r>
+        <w:rPr>
+          <w:rFonts w:ascii="Times New Roman" w:hAnsi="Times New Roman" w:cs="Times New Roman"/>
+          <w:i/>
+          <w:iCs/>
+          <w:sz w:val="24"/>
+          <w:szCs w:val="24"/>
+        </w:rPr>
+        <w:t>TestTimer</w:t>
+      </w:r>
+      <w:r>
+        <w:rPr>
+          <w:rFonts w:ascii="Times New Roman" w:hAnsi="Times New Roman" w:cs="Times New Roman"/>
+          <w:sz w:val="24"/>
+          <w:szCs w:val="24"/>
+        </w:rPr>
+        <w:t xml:space="preserve"> class maintains and provides timestamp information for each test as well as the entire session summary. It is utilized by the </w:t>
+      </w:r>
+      <w:r>
+        <w:rPr>
+          <w:rFonts w:ascii="Times New Roman" w:hAnsi="Times New Roman" w:cs="Times New Roman"/>
+          <w:i/>
+          <w:iCs/>
+          <w:sz w:val="24"/>
+          <w:szCs w:val="24"/>
+        </w:rPr>
+        <w:t>TestLibrary</w:t>
+      </w:r>
+      <w:r>
+        <w:rPr>
+          <w:rFonts w:ascii="Times New Roman" w:hAnsi="Times New Roman" w:cs="Times New Roman"/>
+          <w:sz w:val="24"/>
+          <w:szCs w:val="24"/>
+        </w:rPr>
+        <w:t xml:space="preserve"> package to time each test and set message timestamps, and by the </w:t>
+      </w:r>
+      <w:r>
+        <w:rPr>
+          <w:rFonts w:ascii="Times New Roman" w:hAnsi="Times New Roman" w:cs="Times New Roman"/>
+          <w:i/>
+          <w:iCs/>
+          <w:sz w:val="24"/>
+          <w:szCs w:val="24"/>
+        </w:rPr>
+        <w:t>TestController</w:t>
+      </w:r>
+      <w:r>
+        <w:rPr>
+          <w:rFonts w:ascii="Times New Roman" w:hAnsi="Times New Roman" w:cs="Times New Roman"/>
+          <w:sz w:val="24"/>
+          <w:szCs w:val="24"/>
+        </w:rPr>
+        <w:t xml:space="preserve"> package to store intermediate data prior to logging the summary.</w:t>
+      </w:r>
+    </w:p>
+    <w:p>
+      <w:pPr>
+        <w:spacing w:after="0" w:line="240" w:lineRule="auto"/>
+        <w:rPr>
+          <w:rFonts w:ascii="Times New Roman" w:hAnsi="Times New Roman" w:cs="Times New Roman"/>
+          <w:sz w:val="24"/>
+          <w:szCs w:val="24"/>
+        </w:rPr>
+      </w:pPr>
+    </w:p>
+    <w:p>
+      <w:pPr>
+        <w:spacing w:after="0" w:line="240" w:lineRule="auto"/>
+        <w:rPr>
+          <w:rFonts w:ascii="Times New Roman" w:hAnsi="Times New Roman" w:cs="Times New Roman"/>
+          <w:sz w:val="24"/>
+          <w:szCs w:val="24"/>
+        </w:rPr>
+      </w:pPr>
+    </w:p>
+    <w:p>
+      <w:pPr>
+        <w:pBdr>
+          <w:top w:val="single" w:sz="12" w:space="1" w:color="ED7D31" w:themeColor="accent2"/>
+          <w:bottom w:val="single" w:sz="12" w:space="1" w:color="ED7D31" w:themeColor="accent2"/>
+        </w:pBdr>
+        <w:spacing w:after="0" w:line="240" w:lineRule="auto"/>
+        <w:rPr>
+          <w:rFonts w:ascii="Times New Roman" w:hAnsi="Times New Roman" w:cs="Times New Roman"/>
+          <w:sz w:val="24"/>
+          <w:szCs w:val="24"/>
+        </w:rPr>
+      </w:pPr>
       <w:r>
         <w:rPr>
           <w:rFonts w:ascii="Times New Roman" w:hAnsi="Times New Roman" w:cs="Times New Roman"/>
           <w:b/>
           <w:bCs/>
-          <w:sz w:val="28"/>
-          <w:szCs w:val="28"/>
-        </w:rPr>
-        <w:t>:</w:t>
-      </w:r>
-    </w:p>
-    <w:p>
-      <w:pPr>
-        <w:spacing w:after="0" w:line="240" w:lineRule="auto"/>
-        <w:rPr>
-          <w:rFonts w:ascii="Times New Roman" w:hAnsi="Times New Roman" w:cs="Times New Roman"/>
-          <w:sz w:val="24"/>
-          <w:szCs w:val="24"/>
-        </w:rPr>
-      </w:pPr>
-      <w:r>
-        <w:rPr>
-          <w:rFonts w:ascii="Times New Roman" w:hAnsi="Times New Roman" w:cs="Times New Roman"/>
-          <w:b/>
-          <w:bCs/>
-          <w:sz w:val="28"/>
-          <w:szCs w:val="28"/>
-        </w:rPr>
-        <w:t xml:space="preserve">       TestTimer, TestLogger</w:t>
-      </w:r>
-    </w:p>
-    <w:p>
-      <w:pPr>
-        <w:spacing w:after="0" w:line="240" w:lineRule="auto"/>
-        <w:rPr>
-          <w:rFonts w:ascii="Times New Roman" w:hAnsi="Times New Roman" w:cs="Times New Roman"/>
-          <w:b/>
-          <w:bCs/>
-          <w:sz w:val="24"/>
-          <w:szCs w:val="24"/>
-        </w:rPr>
-      </w:pPr>
-    </w:p>
-    <w:p>
-      <w:pPr>
-        <w:spacing w:after="0" w:line="240" w:lineRule="auto"/>
-        <w:rPr>
-          <w:rFonts w:ascii="Times New Roman" w:hAnsi="Times New Roman" w:cs="Times New Roman"/>
-          <w:sz w:val="24"/>
-          <w:szCs w:val="24"/>
-        </w:rPr>
-      </w:pPr>
+          <w:sz w:val="32"/>
+          <w:szCs w:val="32"/>
+        </w:rPr>
+        <w:t>3. Team Member Roles</w:t>
+      </w:r>
+    </w:p>
+    <w:p>
+      <w:pPr>
+        <w:spacing w:after="0" w:line="240" w:lineRule="auto"/>
+        <w:rPr>
+          <w:rFonts w:ascii="Times New Roman" w:hAnsi="Times New Roman" w:cs="Times New Roman"/>
+          <w:sz w:val="24"/>
+          <w:szCs w:val="24"/>
+        </w:rPr>
+      </w:pPr>
+    </w:p>
+    <w:p>
+      <w:pPr>
+        <w:spacing w:after="0" w:line="240" w:lineRule="auto"/>
+        <w:rPr>
+          <w:rFonts w:ascii="Times New Roman" w:hAnsi="Times New Roman" w:cs="Times New Roman"/>
+          <w:sz w:val="24"/>
+          <w:szCs w:val="24"/>
+        </w:rPr>
+      </w:pPr>
+      <w:r>
+        <w:rPr>
+          <w:rFonts w:ascii="Times New Roman" w:hAnsi="Times New Roman" w:cs="Times New Roman"/>
+          <w:sz w:val="24"/>
+          <w:szCs w:val="24"/>
+        </w:rPr>
+        <w:t>We have tentatively assigned ourselves to be responsible for one package each:</w:t>
+      </w:r>
+    </w:p>
+    <w:p>
+      <w:pPr>
+        <w:pStyle w:val="ListParagraph"/>
+        <w:numPr>
+          <w:ilvl w:val="0"/>
+          <w:numId w:val="2"/>
+        </w:numPr>
+        <w:spacing w:after="0" w:line="240" w:lineRule="auto"/>
+        <w:rPr>
+          <w:rFonts w:ascii="Times New Roman" w:hAnsi="Times New Roman" w:cs="Times New Roman"/>
+          <w:sz w:val="24"/>
+          <w:szCs w:val="24"/>
+        </w:rPr>
+      </w:pPr>
+      <w:r>
+        <w:rPr>
+          <w:rFonts w:ascii="Times New Roman" w:hAnsi="Times New Roman" w:cs="Times New Roman"/>
+          <w:sz w:val="24"/>
+          <w:szCs w:val="24"/>
+        </w:rPr>
+        <w:t>Alifa – TestController</w:t>
+      </w:r>
+    </w:p>
+    <w:p>
+      <w:pPr>
+        <w:pStyle w:val="ListParagraph"/>
+        <w:numPr>
+          <w:ilvl w:val="0"/>
+          <w:numId w:val="2"/>
+        </w:numPr>
+        <w:spacing w:after="0" w:line="240" w:lineRule="auto"/>
+        <w:rPr>
+          <w:rFonts w:ascii="Times New Roman" w:hAnsi="Times New Roman" w:cs="Times New Roman"/>
+          <w:sz w:val="24"/>
+          <w:szCs w:val="24"/>
+        </w:rPr>
+      </w:pPr>
+      <w:r>
+        <w:rPr>
+          <w:rFonts w:ascii="Times New Roman" w:hAnsi="Times New Roman" w:cs="Times New Roman"/>
+          <w:sz w:val="24"/>
+          <w:szCs w:val="24"/>
+        </w:rPr>
+        <w:t>Santhosh – TestLibrary</w:t>
+      </w:r>
+    </w:p>
+    <w:p>
+      <w:pPr>
+        <w:pStyle w:val="ListParagraph"/>
+        <w:numPr>
+          <w:ilvl w:val="0"/>
+          <w:numId w:val="2"/>
+        </w:numPr>
+        <w:spacing w:after="0" w:line="240" w:lineRule="auto"/>
+        <w:rPr>
+          <w:rFonts w:ascii="Times New Roman" w:hAnsi="Times New Roman" w:cs="Times New Roman"/>
+          <w:sz w:val="24"/>
+          <w:szCs w:val="24"/>
+        </w:rPr>
+      </w:pPr>
+      <w:r>
+        <w:rPr>
+          <w:rFonts w:ascii="Times New Roman" w:hAnsi="Times New Roman" w:cs="Times New Roman"/>
+          <w:sz w:val="24"/>
+          <w:szCs w:val="24"/>
+        </w:rPr>
+        <w:t>Jiawen – TestUtilities</w:t>
+      </w:r>
+    </w:p>
+    <w:p>
+      <w:pPr>
+        <w:spacing w:after="0" w:line="240" w:lineRule="auto"/>
+        <w:rPr>
+          <w:rFonts w:ascii="Times New Roman" w:hAnsi="Times New Roman" w:cs="Times New Roman"/>
+          <w:sz w:val="24"/>
+          <w:szCs w:val="24"/>
+        </w:rPr>
+      </w:pPr>
+    </w:p>
+    <w:p>
+      <w:pPr>
+        <w:spacing w:after="0" w:line="240" w:lineRule="auto"/>
+        <w:rPr>
+          <w:rFonts w:ascii="Times New Roman" w:hAnsi="Times New Roman" w:cs="Times New Roman"/>
+          <w:sz w:val="24"/>
+          <w:szCs w:val="24"/>
+        </w:rPr>
+      </w:pPr>
+      <w:r>
+        <w:rPr>
+          <w:rFonts w:ascii="Times New Roman" w:hAnsi="Times New Roman" w:cs="Times New Roman"/>
+          <w:sz w:val="24"/>
+          <w:szCs w:val="24"/>
+        </w:rPr>
+        <w:t>However, none of us intend to claim complete “ownership” of our assigned packages. Instead, we intend to collaborate heavily during the implementation phases of the project, especially throughout areas of the code that are more complex and time intensive.</w:t>
+      </w:r>
     </w:p>
     <w:sectPr>
       <w:pgSz w:w="12240" w:h="15840"/>
@@ -2557,8 +2477,124 @@
       </w:rPr>
     </w:lvl>
   </w:abstractNum>
+  <w:abstractNum w:abstractNumId="1" w15:restartNumberingAfterBreak="0">
+    <w:nsid w:val="5E472116"/>
+    <w:multiLevelType w:val="hybridMultilevel"/>
+    <w:tmpl w:val="1C646B36"/>
+    <w:lvl w:ilvl="0" w:tplc="04090001">
+      <w:start w:val="1"/>
+      <w:numFmt w:val="bullet"/>
+      <w:lvlText w:val=""/>
+      <w:lvlJc w:val="left"/>
+      <w:pPr>
+        <w:ind w:left="720" w:hanging="360"/>
+      </w:pPr>
+      <w:rPr>
+        <w:rFonts w:ascii="Symbol" w:hAnsi="Symbol" w:hint="default"/>
+      </w:rPr>
+    </w:lvl>
+    <w:lvl w:ilvl="1" w:tplc="04090003" w:tentative="1">
+      <w:start w:val="1"/>
+      <w:numFmt w:val="bullet"/>
+      <w:lvlText w:val="o"/>
+      <w:lvlJc w:val="left"/>
+      <w:pPr>
+        <w:ind w:left="1440" w:hanging="360"/>
+      </w:pPr>
+      <w:rPr>
+        <w:rFonts w:ascii="Courier New" w:hAnsi="Courier New" w:cs="Courier New" w:hint="default"/>
+      </w:rPr>
+    </w:lvl>
+    <w:lvl w:ilvl="2" w:tplc="04090005" w:tentative="1">
+      <w:start w:val="1"/>
+      <w:numFmt w:val="bullet"/>
+      <w:lvlText w:val=""/>
+      <w:lvlJc w:val="left"/>
+      <w:pPr>
+        <w:ind w:left="2160" w:hanging="360"/>
+      </w:pPr>
+      <w:rPr>
+        <w:rFonts w:ascii="Wingdings" w:hAnsi="Wingdings" w:hint="default"/>
+      </w:rPr>
+    </w:lvl>
+    <w:lvl w:ilvl="3" w:tplc="04090001" w:tentative="1">
+      <w:start w:val="1"/>
+      <w:numFmt w:val="bullet"/>
+      <w:lvlText w:val=""/>
+      <w:lvlJc w:val="left"/>
+      <w:pPr>
+        <w:ind w:left="2880" w:hanging="360"/>
+      </w:pPr>
+      <w:rPr>
+        <w:rFonts w:ascii="Symbol" w:hAnsi="Symbol" w:hint="default"/>
+      </w:rPr>
+    </w:lvl>
+    <w:lvl w:ilvl="4" w:tplc="04090003" w:tentative="1">
+      <w:start w:val="1"/>
+      <w:numFmt w:val="bullet"/>
+      <w:lvlText w:val="o"/>
+      <w:lvlJc w:val="left"/>
+      <w:pPr>
+        <w:ind w:left="3600" w:hanging="360"/>
+      </w:pPr>
+      <w:rPr>
+        <w:rFonts w:ascii="Courier New" w:hAnsi="Courier New" w:cs="Courier New" w:hint="default"/>
+      </w:rPr>
+    </w:lvl>
+    <w:lvl w:ilvl="5" w:tplc="04090005" w:tentative="1">
+      <w:start w:val="1"/>
+      <w:numFmt w:val="bullet"/>
+      <w:lvlText w:val=""/>
+      <w:lvlJc w:val="left"/>
+      <w:pPr>
+        <w:ind w:left="4320" w:hanging="360"/>
+      </w:pPr>
+      <w:rPr>
+        <w:rFonts w:ascii="Wingdings" w:hAnsi="Wingdings" w:hint="default"/>
+      </w:rPr>
+    </w:lvl>
+    <w:lvl w:ilvl="6" w:tplc="04090001" w:tentative="1">
+      <w:start w:val="1"/>
+      <w:numFmt w:val="bullet"/>
+      <w:lvlText w:val=""/>
+      <w:lvlJc w:val="left"/>
+      <w:pPr>
+        <w:ind w:left="5040" w:hanging="360"/>
+      </w:pPr>
+      <w:rPr>
+        <w:rFonts w:ascii="Symbol" w:hAnsi="Symbol" w:hint="default"/>
+      </w:rPr>
+    </w:lvl>
+    <w:lvl w:ilvl="7" w:tplc="04090003" w:tentative="1">
+      <w:start w:val="1"/>
+      <w:numFmt w:val="bullet"/>
+      <w:lvlText w:val="o"/>
+      <w:lvlJc w:val="left"/>
+      <w:pPr>
+        <w:ind w:left="5760" w:hanging="360"/>
+      </w:pPr>
+      <w:rPr>
+        <w:rFonts w:ascii="Courier New" w:hAnsi="Courier New" w:cs="Courier New" w:hint="default"/>
+      </w:rPr>
+    </w:lvl>
+    <w:lvl w:ilvl="8" w:tplc="04090005" w:tentative="1">
+      <w:start w:val="1"/>
+      <w:numFmt w:val="bullet"/>
+      <w:lvlText w:val=""/>
+      <w:lvlJc w:val="left"/>
+      <w:pPr>
+        <w:ind w:left="6480" w:hanging="360"/>
+      </w:pPr>
+      <w:rPr>
+        <w:rFonts w:ascii="Wingdings" w:hAnsi="Wingdings" w:hint="default"/>
+      </w:rPr>
+    </w:lvl>
+  </w:abstractNum>
   <w:num w:numId="1">
     <w:abstractNumId w:val="0"/>
+  </w:num>
+  <w:num w:numId="2">
+    <w:abstractNumId w:val="1"/>
   </w:num>
 </w:numbering>
 </file>
@@ -2961,6 +2997,7 @@
   <w:style w:type="paragraph" w:default="1" w:styleId="Normal">
     <w:name w:val="Normal"/>
     <w:qFormat/>
+    <w:rsid w:val="00F52E15"/>
   </w:style>
   <w:style w:type="character" w:default="1" w:styleId="DefaultParagraphFont">
     <w:name w:val="Default Paragraph Font"/>

</xml_diff>